<commit_message>
add license notice, update readme
</commit_message>
<xml_diff>
--- a/InterviewProtocol.docx
+++ b/InterviewProtocol.docx
@@ -1,6 +1,6 @@
 
 <file path=word/document.xml><?xml version="1.0" encoding="utf-8"?>
-<w:document xmlns:wpc="http://schemas.microsoft.com/office/word/2010/wordprocessingCanvas" xmlns:mc="http://schemas.openxmlformats.org/markup-compatibility/2006" xmlns:o="urn:schemas-microsoft-com:office:office" xmlns:r="http://schemas.openxmlformats.org/officeDocument/2006/relationships" xmlns:m="http://schemas.openxmlformats.org/officeDocument/2006/math" xmlns:v="urn:schemas-microsoft-com:vml" xmlns:wp14="http://schemas.microsoft.com/office/word/2010/wordprocessingDrawing" xmlns:wp="http://schemas.openxmlformats.org/drawingml/2006/wordprocessingDrawing" xmlns:w10="urn:schemas-microsoft-com:office:word" xmlns:w="http://schemas.openxmlformats.org/wordprocessingml/2006/main" xmlns:w14="http://schemas.microsoft.com/office/word/2010/wordml" xmlns:w15="http://schemas.microsoft.com/office/word/2012/wordml" xmlns:wpg="http://schemas.microsoft.com/office/word/2010/wordprocessingGroup" xmlns:wpi="http://schemas.microsoft.com/office/word/2010/wordprocessingInk" xmlns:wne="http://schemas.microsoft.com/office/word/2006/wordml" xmlns:wps="http://schemas.microsoft.com/office/word/2010/wordprocessingShape" mc:Ignorable="w14 w15 wp14">
+<w:document xmlns:wpc="http://schemas.microsoft.com/office/word/2010/wordprocessingCanvas" xmlns:cx="http://schemas.microsoft.com/office/drawing/2014/chartex" xmlns:cx1="http://schemas.microsoft.com/office/drawing/2015/9/8/chartex" xmlns:cx2="http://schemas.microsoft.com/office/drawing/2015/10/21/chartex" xmlns:cx3="http://schemas.microsoft.com/office/drawing/2016/5/9/chartex" xmlns:cx4="http://schemas.microsoft.com/office/drawing/2016/5/10/chartex" xmlns:cx5="http://schemas.microsoft.com/office/drawing/2016/5/11/chartex" xmlns:cx6="http://schemas.microsoft.com/office/drawing/2016/5/12/chartex" xmlns:cx7="http://schemas.microsoft.com/office/drawing/2016/5/13/chartex" xmlns:cx8="http://schemas.microsoft.com/office/drawing/2016/5/14/chartex" xmlns:mc="http://schemas.openxmlformats.org/markup-compatibility/2006" xmlns:aink="http://schemas.microsoft.com/office/drawing/2016/ink" xmlns:o="urn:schemas-microsoft-com:office:office" xmlns:r="http://schemas.openxmlformats.org/officeDocument/2006/relationships" xmlns:m="http://schemas.openxmlformats.org/officeDocument/2006/math" xmlns:v="urn:schemas-microsoft-com:vml" xmlns:wp14="http://schemas.microsoft.com/office/word/2010/wordprocessingDrawing" xmlns:wp="http://schemas.openxmlformats.org/drawingml/2006/wordprocessingDrawing" xmlns:w10="urn:schemas-microsoft-com:office:word" xmlns:w="http://schemas.openxmlformats.org/wordprocessingml/2006/main" xmlns:w14="http://schemas.microsoft.com/office/word/2010/wordml" xmlns:w15="http://schemas.microsoft.com/office/word/2012/wordml" xmlns:w16se="http://schemas.microsoft.com/office/word/2015/wordml/symex" xmlns:wpg="http://schemas.microsoft.com/office/word/2010/wordprocessingGroup" xmlns:wpi="http://schemas.microsoft.com/office/word/2010/wordprocessingInk" xmlns:wne="http://schemas.microsoft.com/office/word/2006/wordml" xmlns:wps="http://schemas.microsoft.com/office/word/2010/wordprocessingShape" mc:Ignorable="w14 w15 w16se wp14">
   <w:body>
     <w:p>
       <w:pPr>
@@ -23,12 +23,7 @@
         <w:jc w:val="center"/>
       </w:pPr>
       <w:r>
-        <w:t>IRB Approved: #473-16-E</w:t>
-      </w:r>
-      <w:bookmarkStart w:id="0" w:name="_GoBack"/>
-      <w:bookmarkEnd w:id="0"/>
-      <w:r>
-        <w:t>X</w:t>
+        <w:t>IRB Approved: #473-16-EX</w:t>
       </w:r>
     </w:p>
     <w:p/>
@@ -1340,9 +1335,157 @@
     <w:p>
       <w:pPr>
         <w:rPr>
-          <w:sz w:val="6"/>
+          <w:sz w:val="14"/>
         </w:rPr>
       </w:pPr>
+    </w:p>
+    <w:p>
+      <w:pPr>
+        <w:rPr>
+          <w:sz w:val="14"/>
+        </w:rPr>
+      </w:pPr>
+      <w:r>
+        <w:drawing>
+          <wp:inline distT="0" distB="0" distL="0" distR="0" wp14:anchorId="7A299127" wp14:editId="27B288F8">
+            <wp:extent cx="585216" cy="206154"/>
+            <wp:effectExtent l="0" t="0" r="5715" b="3810"/>
+            <wp:docPr id="1" name="Picture 1"/>
+            <wp:cNvGraphicFramePr>
+              <a:graphicFrameLocks xmlns:a="http://schemas.openxmlformats.org/drawingml/2006/main" noChangeAspect="1"/>
+            </wp:cNvGraphicFramePr>
+            <a:graphic xmlns:a="http://schemas.openxmlformats.org/drawingml/2006/main">
+              <a:graphicData uri="http://schemas.openxmlformats.org/drawingml/2006/picture">
+                <pic:pic xmlns:pic="http://schemas.openxmlformats.org/drawingml/2006/picture">
+                  <pic:nvPicPr>
+                    <pic:cNvPr id="1" name=""/>
+                    <pic:cNvPicPr/>
+                  </pic:nvPicPr>
+                  <pic:blipFill>
+                    <a:blip r:embed="rId5"/>
+                    <a:stretch>
+                      <a:fillRect/>
+                    </a:stretch>
+                  </pic:blipFill>
+                  <pic:spPr>
+                    <a:xfrm>
+                      <a:off x="0" y="0"/>
+                      <a:ext cx="885595" cy="311968"/>
+                    </a:xfrm>
+                    <a:prstGeom prst="rect">
+                      <a:avLst/>
+                    </a:prstGeom>
+                  </pic:spPr>
+                </pic:pic>
+              </a:graphicData>
+            </a:graphic>
+          </wp:inline>
+        </w:drawing>
+      </w:r>
+    </w:p>
+    <w:p>
+      <w:pPr>
+        <w:rPr>
+          <w:sz w:val="14"/>
+        </w:rPr>
+      </w:pPr>
+      <w:r>
+        <w:rPr>
+          <w:sz w:val="14"/>
+        </w:rPr>
+        <w:t>©</w:t>
+      </w:r>
+      <w:r>
+        <w:rPr>
+          <w:sz w:val="14"/>
+        </w:rPr>
+        <w:t xml:space="preserve"> 2016-2017 by</w:t>
+      </w:r>
+      <w:r>
+        <w:rPr>
+          <w:sz w:val="14"/>
+        </w:rPr>
+        <w:t xml:space="preserve"> Matt Germonprez, Robin Ghandi, and Georg</w:t>
+      </w:r>
+      <w:r>
+        <w:rPr>
+          <w:sz w:val="14"/>
+        </w:rPr>
+        <w:t xml:space="preserve"> J.P.</w:t>
+      </w:r>
+      <w:r>
+        <w:rPr>
+          <w:sz w:val="14"/>
+        </w:rPr>
+        <w:t xml:space="preserve"> Link. </w:t>
+      </w:r>
+    </w:p>
+    <w:p>
+      <w:pPr>
+        <w:rPr>
+          <w:noProof/>
+        </w:rPr>
+      </w:pPr>
+      <w:r>
+        <w:rPr>
+          <w:sz w:val="14"/>
+        </w:rPr>
+        <w:t xml:space="preserve">This work is </w:t>
+      </w:r>
+      <w:r>
+        <w:rPr>
+          <w:sz w:val="14"/>
+        </w:rPr>
+        <w:t xml:space="preserve">made available </w:t>
+      </w:r>
+      <w:r>
+        <w:rPr>
+          <w:sz w:val="14"/>
+        </w:rPr>
+        <w:t>under</w:t>
+      </w:r>
+      <w:r>
+        <w:rPr>
+          <w:sz w:val="14"/>
+        </w:rPr>
+        <w:t xml:space="preserve"> a</w:t>
+      </w:r>
+      <w:r>
+        <w:rPr>
+          <w:sz w:val="14"/>
+        </w:rPr>
+        <w:t xml:space="preserve"> </w:t>
+      </w:r>
+      <w:hyperlink r:id="rId6" w:history="1">
+        <w:r>
+          <w:rPr>
+            <w:rStyle w:val="Hyperlink"/>
+            <w:sz w:val="14"/>
+          </w:rPr>
+          <w:t>Attribution 4.0 International (CC BY 4.0</w:t>
+        </w:r>
+        <w:r>
+          <w:rPr>
+            <w:rStyle w:val="Hyperlink"/>
+            <w:sz w:val="14"/>
+          </w:rPr>
+          <w:t>) License</w:t>
+        </w:r>
+      </w:hyperlink>
+      <w:r>
+        <w:rPr>
+          <w:sz w:val="14"/>
+        </w:rPr>
+        <w:t>.</w:t>
+      </w:r>
+      <w:r>
+        <w:rPr>
+          <w:noProof/>
+        </w:rPr>
+        <w:t xml:space="preserve"> </w:t>
+      </w:r>
+      <w:bookmarkStart w:id="0" w:name="_GoBack"/>
+      <w:bookmarkEnd w:id="0"/>
     </w:p>
     <w:sectPr>
       <w:pgSz w:w="12240" w:h="15840"/>
@@ -1355,7 +1498,7 @@
 </file>
 
 <file path=word/styles.xml><?xml version="1.0" encoding="utf-8"?>
-<w:styles xmlns:mc="http://schemas.openxmlformats.org/markup-compatibility/2006" xmlns:r="http://schemas.openxmlformats.org/officeDocument/2006/relationships" xmlns:w="http://schemas.openxmlformats.org/wordprocessingml/2006/main" xmlns:w14="http://schemas.microsoft.com/office/word/2010/wordml" xmlns:w15="http://schemas.microsoft.com/office/word/2012/wordml" mc:Ignorable="w14 w15">
+<w:styles xmlns:mc="http://schemas.openxmlformats.org/markup-compatibility/2006" xmlns:r="http://schemas.openxmlformats.org/officeDocument/2006/relationships" xmlns:w="http://schemas.openxmlformats.org/wordprocessingml/2006/main" xmlns:w14="http://schemas.microsoft.com/office/word/2010/wordml" xmlns:w15="http://schemas.microsoft.com/office/word/2012/wordml" xmlns:w16se="http://schemas.microsoft.com/office/word/2015/wordml/symex" mc:Ignorable="w14 w15 w16se">
   <w:docDefaults>
     <w:rPrDefault>
       <w:rPr>
@@ -1367,7 +1510,7 @@
     </w:rPrDefault>
     <w:pPrDefault/>
   </w:docDefaults>
-  <w:latentStyles w:defLockedState="0" w:defUIPriority="99" w:defSemiHidden="0" w:defUnhideWhenUsed="0" w:defQFormat="0" w:count="371">
+  <w:latentStyles w:defLockedState="0" w:defUIPriority="99" w:defSemiHidden="0" w:defUnhideWhenUsed="0" w:defQFormat="0" w:count="374">
     <w:lsdException w:name="Normal" w:uiPriority="0" w:qFormat="1"/>
     <w:lsdException w:name="heading 1" w:uiPriority="9" w:qFormat="1"/>
     <w:lsdException w:name="heading 2" w:semiHidden="1" w:uiPriority="9" w:unhideWhenUsed="1" w:qFormat="1"/>
@@ -1473,7 +1616,6 @@
     <w:lsdException w:name="HTML Sample" w:semiHidden="1" w:unhideWhenUsed="1"/>
     <w:lsdException w:name="HTML Typewriter" w:semiHidden="1" w:unhideWhenUsed="1"/>
     <w:lsdException w:name="HTML Variable" w:semiHidden="1" w:unhideWhenUsed="1"/>
-    <w:lsdException w:name="Normal Table" w:semiHidden="1" w:unhideWhenUsed="1"/>
     <w:lsdException w:name="annotation subject" w:semiHidden="1" w:unhideWhenUsed="1"/>
     <w:lsdException w:name="No List" w:semiHidden="1" w:unhideWhenUsed="1"/>
     <w:lsdException w:name="Outline List 1" w:semiHidden="1" w:unhideWhenUsed="1"/>
@@ -1518,7 +1660,6 @@
     <w:lsdException w:name="Table Professional" w:semiHidden="1" w:unhideWhenUsed="1"/>
     <w:lsdException w:name="Table Subtle 1" w:semiHidden="1" w:unhideWhenUsed="1"/>
     <w:lsdException w:name="Table Subtle 2" w:semiHidden="1" w:unhideWhenUsed="1"/>
-    <w:lsdException w:name="Table Web 1" w:semiHidden="1" w:unhideWhenUsed="1"/>
     <w:lsdException w:name="Table Web 2" w:semiHidden="1" w:unhideWhenUsed="1"/>
     <w:lsdException w:name="Table Web 3" w:semiHidden="1" w:unhideWhenUsed="1"/>
     <w:lsdException w:name="Balloon Text" w:semiHidden="1" w:unhideWhenUsed="1"/>
@@ -1739,6 +1880,9 @@
     <w:lsdException w:name="List Table 5 Dark Accent 6" w:uiPriority="50"/>
     <w:lsdException w:name="List Table 6 Colorful Accent 6" w:uiPriority="51"/>
     <w:lsdException w:name="List Table 7 Colorful Accent 6" w:uiPriority="52"/>
+    <w:lsdException w:name="Mention" w:semiHidden="1" w:unhideWhenUsed="1"/>
+    <w:lsdException w:name="Smart Hyperlink" w:semiHidden="1" w:unhideWhenUsed="1"/>
+    <w:lsdException w:name="Hashtag" w:semiHidden="1" w:unhideWhenUsed="1"/>
   </w:latentStyles>
   <w:style w:type="paragraph" w:default="1" w:styleId="Normal">
     <w:name w:val="Normal"/>
@@ -2436,6 +2580,29 @@
       <w:rFonts w:ascii="Segoe UI" w:hAnsi="Segoe UI" w:cs="Segoe UI"/>
       <w:sz w:val="18"/>
       <w:szCs w:val="18"/>
+    </w:rPr>
+  </w:style>
+  <w:style w:type="character" w:styleId="Hyperlink">
+    <w:name w:val="Hyperlink"/>
+    <w:basedOn w:val="DefaultParagraphFont"/>
+    <w:uiPriority w:val="99"/>
+    <w:unhideWhenUsed/>
+    <w:rsid w:val="001B519D"/>
+    <w:rPr>
+      <w:color w:val="0563C1" w:themeColor="hyperlink"/>
+      <w:u w:val="single"/>
+    </w:rPr>
+  </w:style>
+  <w:style w:type="character" w:styleId="Mention">
+    <w:name w:val="Mention"/>
+    <w:basedOn w:val="DefaultParagraphFont"/>
+    <w:uiPriority w:val="99"/>
+    <w:semiHidden/>
+    <w:unhideWhenUsed/>
+    <w:rsid w:val="001B519D"/>
+    <w:rPr>
+      <w:color w:val="2B579A"/>
+      <w:shd w:val="clear" w:color="auto" w:fill="E6E6E6"/>
     </w:rPr>
   </w:style>
 </w:styles>
@@ -2707,7 +2874,7 @@
 </file>
 
 <file path=customXml/itemProps1.xml><?xml version="1.0" encoding="utf-8"?>
-<ds:datastoreItem xmlns:ds="http://schemas.openxmlformats.org/officeDocument/2006/customXml" ds:itemID="{882AF1AF-EE65-4272-BEFF-011BBA037F76}">
+<ds:datastoreItem xmlns:ds="http://schemas.openxmlformats.org/officeDocument/2006/customXml" ds:itemID="{C2698DF8-07B0-4085-A940-6786A680C542}">
   <ds:schemaRefs>
     <ds:schemaRef ds:uri="http://schemas.openxmlformats.org/officeDocument/2006/bibliography"/>
   </ds:schemaRefs>

</xml_diff>

<commit_message>
Add paper reference to companion files, add pdfs
</commit_message>
<xml_diff>
--- a/InterviewProtocol.docx
+++ b/InterviewProtocol.docx
@@ -1,6 +1,6 @@
 
 <file path=word/document.xml><?xml version="1.0" encoding="utf-8"?>
-<w:document xmlns:wpc="http://schemas.microsoft.com/office/word/2010/wordprocessingCanvas" xmlns:cx="http://schemas.microsoft.com/office/drawing/2014/chartex" xmlns:cx1="http://schemas.microsoft.com/office/drawing/2015/9/8/chartex" xmlns:cx2="http://schemas.microsoft.com/office/drawing/2015/10/21/chartex" xmlns:cx3="http://schemas.microsoft.com/office/drawing/2016/5/9/chartex" xmlns:cx4="http://schemas.microsoft.com/office/drawing/2016/5/10/chartex" xmlns:cx5="http://schemas.microsoft.com/office/drawing/2016/5/11/chartex" xmlns:cx6="http://schemas.microsoft.com/office/drawing/2016/5/12/chartex" xmlns:cx7="http://schemas.microsoft.com/office/drawing/2016/5/13/chartex" xmlns:cx8="http://schemas.microsoft.com/office/drawing/2016/5/14/chartex" xmlns:mc="http://schemas.openxmlformats.org/markup-compatibility/2006" xmlns:aink="http://schemas.microsoft.com/office/drawing/2016/ink" xmlns:o="urn:schemas-microsoft-com:office:office" xmlns:r="http://schemas.openxmlformats.org/officeDocument/2006/relationships" xmlns:m="http://schemas.openxmlformats.org/officeDocument/2006/math" xmlns:v="urn:schemas-microsoft-com:vml" xmlns:wp14="http://schemas.microsoft.com/office/word/2010/wordprocessingDrawing" xmlns:wp="http://schemas.openxmlformats.org/drawingml/2006/wordprocessingDrawing" xmlns:w10="urn:schemas-microsoft-com:office:word" xmlns:w="http://schemas.openxmlformats.org/wordprocessingml/2006/main" xmlns:w14="http://schemas.microsoft.com/office/word/2010/wordml" xmlns:w15="http://schemas.microsoft.com/office/word/2012/wordml" xmlns:w16se="http://schemas.microsoft.com/office/word/2015/wordml/symex" xmlns:wpg="http://schemas.microsoft.com/office/word/2010/wordprocessingGroup" xmlns:wpi="http://schemas.microsoft.com/office/word/2010/wordprocessingInk" xmlns:wne="http://schemas.microsoft.com/office/word/2006/wordml" xmlns:wps="http://schemas.microsoft.com/office/word/2010/wordprocessingShape" mc:Ignorable="w14 w15 w16se wp14">
+<w:document xmlns:wpc="http://schemas.microsoft.com/office/word/2010/wordprocessingCanvas" xmlns:cx="http://schemas.microsoft.com/office/drawing/2014/chartex" xmlns:cx1="http://schemas.microsoft.com/office/drawing/2015/9/8/chartex" xmlns:cx2="http://schemas.microsoft.com/office/drawing/2015/10/21/chartex" xmlns:cx3="http://schemas.microsoft.com/office/drawing/2016/5/9/chartex" xmlns:cx4="http://schemas.microsoft.com/office/drawing/2016/5/10/chartex" xmlns:cx5="http://schemas.microsoft.com/office/drawing/2016/5/11/chartex" xmlns:cx6="http://schemas.microsoft.com/office/drawing/2016/5/12/chartex" xmlns:cx7="http://schemas.microsoft.com/office/drawing/2016/5/13/chartex" xmlns:cx8="http://schemas.microsoft.com/office/drawing/2016/5/14/chartex" xmlns:mc="http://schemas.openxmlformats.org/markup-compatibility/2006" xmlns:aink="http://schemas.microsoft.com/office/drawing/2016/ink" xmlns:am3d="http://schemas.microsoft.com/office/drawing/2017/model3d" xmlns:o="urn:schemas-microsoft-com:office:office" xmlns:r="http://schemas.openxmlformats.org/officeDocument/2006/relationships" xmlns:m="http://schemas.openxmlformats.org/officeDocument/2006/math" xmlns:v="urn:schemas-microsoft-com:vml" xmlns:wp14="http://schemas.microsoft.com/office/word/2010/wordprocessingDrawing" xmlns:wp="http://schemas.openxmlformats.org/drawingml/2006/wordprocessingDrawing" xmlns:w10="urn:schemas-microsoft-com:office:word" xmlns:w="http://schemas.openxmlformats.org/wordprocessingml/2006/main" xmlns:w14="http://schemas.microsoft.com/office/word/2010/wordml" xmlns:w15="http://schemas.microsoft.com/office/word/2012/wordml" xmlns:w16cid="http://schemas.microsoft.com/office/word/2016/wordml/cid" xmlns:w16se="http://schemas.microsoft.com/office/word/2015/wordml/symex" xmlns:wpg="http://schemas.microsoft.com/office/word/2010/wordprocessingGroup" xmlns:wpi="http://schemas.microsoft.com/office/word/2010/wordprocessingInk" xmlns:wne="http://schemas.microsoft.com/office/word/2006/wordml" xmlns:wps="http://schemas.microsoft.com/office/word/2010/wordprocessingShape" mc:Ignorable="w14 w15 w16se w16cid wp14">
   <w:body>
     <w:p>
       <w:pPr>
@@ -1347,12 +1347,55 @@
       </w:pPr>
       <w:r>
         <w:rPr>
+          <w:sz w:val="14"/>
+        </w:rPr>
+        <w:t xml:space="preserve">Companion to paper: </w:t>
+      </w:r>
+      <w:r>
+        <w:rPr>
+          <w:sz w:val="14"/>
+        </w:rPr>
+        <w:t xml:space="preserve">Gandhi, R., Germonprez, M., &amp; Link, G. J.P. (2018). Open data standards for open source software risk management routines: An examination of SPDX. In ACM GROUP '18 Proceedings. </w:t>
+      </w:r>
+      <w:hyperlink r:id="rId5" w:history="1">
+        <w:r>
+          <w:rPr>
+            <w:rStyle w:val="Hyperlink"/>
+            <w:sz w:val="14"/>
+          </w:rPr>
+          <w:t>https://doi.org/10.1145/3148330.3148333</w:t>
+        </w:r>
+      </w:hyperlink>
+    </w:p>
+    <w:p>
+      <w:pPr>
+        <w:rPr>
+          <w:sz w:val="14"/>
+        </w:rPr>
+      </w:pPr>
+    </w:p>
+    <w:p>
+      <w:pPr>
+        <w:rPr>
+          <w:sz w:val="14"/>
+        </w:rPr>
+      </w:pPr>
+      <w:r>
+        <w:rPr>
           <w:noProof/>
         </w:rPr>
         <w:drawing>
-          <wp:inline distT="0" distB="0" distL="0" distR="0" wp14:anchorId="7A299127" wp14:editId="27B288F8">
+          <wp:anchor distT="0" distB="0" distL="114300" distR="114300" simplePos="0" relativeHeight="251658240" behindDoc="0" locked="0" layoutInCell="1" allowOverlap="1" wp14:anchorId="7A299127" wp14:editId="5646E599">
+            <wp:simplePos x="0" y="0"/>
+            <wp:positionH relativeFrom="margin">
+              <wp:align>right</wp:align>
+            </wp:positionH>
+            <wp:positionV relativeFrom="paragraph">
+              <wp:posOffset>3175</wp:posOffset>
+            </wp:positionV>
             <wp:extent cx="585216" cy="206154"/>
             <wp:effectExtent l="0" t="0" r="5715" b="3810"/>
+            <wp:wrapSquare wrapText="bothSides"/>
             <wp:docPr id="1" name="Picture 1"/>
             <wp:cNvGraphicFramePr>
               <a:graphicFrameLocks xmlns:a="http://schemas.openxmlformats.org/drawingml/2006/main" noChangeAspect="1"/>
@@ -1365,7 +1408,13 @@
                     <pic:cNvPicPr/>
                   </pic:nvPicPr>
                   <pic:blipFill>
-                    <a:blip r:embed="rId5"/>
+                    <a:blip r:embed="rId6">
+                      <a:extLst>
+                        <a:ext uri="{28A0092B-C50C-407E-A947-70E740481C1C}">
+                          <a14:useLocalDpi xmlns:a14="http://schemas.microsoft.com/office/drawing/2010/main" val="0"/>
+                        </a:ext>
+                      </a:extLst>
+                    </a:blip>
                     <a:stretch>
                       <a:fillRect/>
                     </a:stretch>
@@ -1373,7 +1422,7 @@
                   <pic:spPr>
                     <a:xfrm>
                       <a:off x="0" y="0"/>
-                      <a:ext cx="885595" cy="311968"/>
+                      <a:ext cx="585216" cy="206154"/>
                     </a:xfrm>
                     <a:prstGeom prst="rect">
                       <a:avLst/>
@@ -1382,8 +1431,86 @@
                 </pic:pic>
               </a:graphicData>
             </a:graphic>
-          </wp:inline>
+          </wp:anchor>
         </w:drawing>
+      </w:r>
+      <w:r>
+        <w:rPr>
+          <w:sz w:val="14"/>
+        </w:rPr>
+        <w:t>©</w:t>
+      </w:r>
+      <w:r>
+        <w:rPr>
+          <w:sz w:val="14"/>
+        </w:rPr>
+        <w:t xml:space="preserve"> 2016-201</w:t>
+      </w:r>
+      <w:r>
+        <w:rPr>
+          <w:sz w:val="14"/>
+        </w:rPr>
+        <w:t>8</w:t>
+      </w:r>
+      <w:r>
+        <w:rPr>
+          <w:sz w:val="14"/>
+        </w:rPr>
+        <w:t xml:space="preserve"> by</w:t>
+      </w:r>
+      <w:r>
+        <w:rPr>
+          <w:sz w:val="14"/>
+        </w:rPr>
+        <w:t xml:space="preserve"> </w:t>
+      </w:r>
+      <w:r>
+        <w:rPr>
+          <w:sz w:val="14"/>
+        </w:rPr>
+        <w:t>Robin G</w:t>
+      </w:r>
+      <w:r>
+        <w:rPr>
+          <w:sz w:val="14"/>
+        </w:rPr>
+        <w:t>and</w:t>
+      </w:r>
+      <w:r>
+        <w:rPr>
+          <w:sz w:val="14"/>
+        </w:rPr>
+        <w:t>h</w:t>
+      </w:r>
+      <w:r>
+        <w:rPr>
+          <w:sz w:val="14"/>
+        </w:rPr>
+        <w:t xml:space="preserve">i, </w:t>
+      </w:r>
+      <w:r>
+        <w:rPr>
+          <w:sz w:val="14"/>
+        </w:rPr>
+        <w:t xml:space="preserve">Matt Germonprez, </w:t>
+      </w:r>
+      <w:r>
+        <w:rPr>
+          <w:sz w:val="14"/>
+        </w:rPr>
+        <w:t>and Georg</w:t>
+      </w:r>
+      <w:r>
+        <w:rPr>
+          <w:sz w:val="14"/>
+        </w:rPr>
+        <w:t xml:space="preserve"> J.P.</w:t>
+      </w:r>
+      <w:r>
+        <w:rPr>
+          <w:sz w:val="14"/>
+        </w:rPr>
+        <w:t xml:space="preserve"> Link </w:t>
       </w:r>
     </w:p>
     <w:p>
@@ -1396,121 +1523,59 @@
         <w:rPr>
           <w:sz w:val="14"/>
         </w:rPr>
-        <w:t>©</w:t>
+        <w:t xml:space="preserve">This work is </w:t>
       </w:r>
       <w:r>
         <w:rPr>
           <w:sz w:val="14"/>
         </w:rPr>
-        <w:t xml:space="preserve"> 2016-2017 by</w:t>
+        <w:t xml:space="preserve">made available </w:t>
       </w:r>
       <w:r>
         <w:rPr>
           <w:sz w:val="14"/>
         </w:rPr>
-        <w:t xml:space="preserve"> Matt Germonprez, Robin G</w:t>
+        <w:t>under</w:t>
       </w:r>
       <w:r>
         <w:rPr>
           <w:sz w:val="14"/>
         </w:rPr>
-        <w:t>and</w:t>
+        <w:t xml:space="preserve"> a</w:t>
       </w:r>
       <w:r>
         <w:rPr>
           <w:sz w:val="14"/>
         </w:rPr>
-        <w:t>h</w:t>
-      </w:r>
-      <w:bookmarkStart w:id="0" w:name="_GoBack"/>
-      <w:bookmarkEnd w:id="0"/>
+        <w:t xml:space="preserve"> </w:t>
+      </w:r>
       <w:r>
         <w:rPr>
           <w:sz w:val="14"/>
         </w:rPr>
-        <w:t>i, and Georg</w:t>
+        <w:t>Attribution 4.0 International (CC BY 4.0) License</w:t>
       </w:r>
       <w:r>
         <w:rPr>
           <w:sz w:val="14"/>
         </w:rPr>
-        <w:t xml:space="preserve"> J.P.</w:t>
-      </w:r>
-      <w:r>
-        <w:rPr>
-          <w:sz w:val="14"/>
-        </w:rPr>
-        <w:t xml:space="preserve"> Link. </w:t>
-      </w:r>
-    </w:p>
-    <w:p>
-      <w:pPr>
-        <w:rPr>
-          <w:noProof/>
-        </w:rPr>
-      </w:pPr>
-      <w:r>
-        <w:rPr>
-          <w:sz w:val="14"/>
-        </w:rPr>
-        <w:t xml:space="preserve">This work is </w:t>
-      </w:r>
-      <w:r>
-        <w:rPr>
-          <w:sz w:val="14"/>
-        </w:rPr>
-        <w:t xml:space="preserve">made available </w:t>
-      </w:r>
-      <w:r>
-        <w:rPr>
-          <w:sz w:val="14"/>
-        </w:rPr>
-        <w:t>under</w:t>
-      </w:r>
-      <w:r>
-        <w:rPr>
-          <w:sz w:val="14"/>
-        </w:rPr>
-        <w:t xml:space="preserve"> a</w:t>
-      </w:r>
-      <w:r>
-        <w:rPr>
-          <w:sz w:val="14"/>
-        </w:rPr>
         <w:t xml:space="preserve"> </w:t>
       </w:r>
-      <w:hyperlink r:id="rId6" w:history="1">
+      <w:hyperlink r:id="rId7" w:history="1">
         <w:r>
           <w:rPr>
             <w:rStyle w:val="Hyperlink"/>
             <w:sz w:val="14"/>
           </w:rPr>
-          <w:t>Attribution 4.0 International (CC BY 4.0</w:t>
-        </w:r>
-        <w:r>
-          <w:rPr>
-            <w:rStyle w:val="Hyperlink"/>
-            <w:sz w:val="14"/>
-          </w:rPr>
-          <w:t>) License</w:t>
+          <w:t>https://creativecommons.org/licenses/by/4.0/</w:t>
         </w:r>
       </w:hyperlink>
-      <w:r>
-        <w:rPr>
-          <w:sz w:val="14"/>
-        </w:rPr>
-        <w:t>.</w:t>
-      </w:r>
-      <w:r>
-        <w:rPr>
-          <w:noProof/>
-        </w:rPr>
-        <w:t xml:space="preserve"> </w:t>
-      </w:r>
+      <w:bookmarkStart w:id="0" w:name="_GoBack"/>
+      <w:bookmarkEnd w:id="0"/>
     </w:p>
     <w:sectPr>
       <w:pgSz w:w="12240" w:h="15840"/>
-      <w:pgMar w:top="720" w:right="720" w:bottom="720" w:left="720" w:header="720" w:footer="720" w:gutter="0"/>
+      <w:pgMar w:top="720" w:right="720" w:bottom="630" w:left="720" w:header="720" w:footer="720" w:gutter="0"/>
       <w:cols w:space="720"/>
       <w:docGrid w:linePitch="360"/>
     </w:sectPr>
@@ -1519,7 +1584,7 @@
 </file>
 
 <file path=word/styles.xml><?xml version="1.0" encoding="utf-8"?>
-<w:styles xmlns:mc="http://schemas.openxmlformats.org/markup-compatibility/2006" xmlns:r="http://schemas.openxmlformats.org/officeDocument/2006/relationships" xmlns:w="http://schemas.openxmlformats.org/wordprocessingml/2006/main" xmlns:w14="http://schemas.microsoft.com/office/word/2010/wordml" xmlns:w15="http://schemas.microsoft.com/office/word/2012/wordml" xmlns:w16se="http://schemas.microsoft.com/office/word/2015/wordml/symex" mc:Ignorable="w14 w15 w16se">
+<w:styles xmlns:mc="http://schemas.openxmlformats.org/markup-compatibility/2006" xmlns:r="http://schemas.openxmlformats.org/officeDocument/2006/relationships" xmlns:w="http://schemas.openxmlformats.org/wordprocessingml/2006/main" xmlns:w14="http://schemas.microsoft.com/office/word/2010/wordml" xmlns:w15="http://schemas.microsoft.com/office/word/2012/wordml" xmlns:w16cid="http://schemas.microsoft.com/office/word/2016/wordml/cid" xmlns:w16se="http://schemas.microsoft.com/office/word/2015/wordml/symex" mc:Ignorable="w14 w15 w16se w16cid">
   <w:docDefaults>
     <w:rPrDefault>
       <w:rPr>
@@ -1531,7 +1596,7 @@
     </w:rPrDefault>
     <w:pPrDefault/>
   </w:docDefaults>
-  <w:latentStyles w:defLockedState="0" w:defUIPriority="99" w:defSemiHidden="0" w:defUnhideWhenUsed="0" w:defQFormat="0" w:count="374">
+  <w:latentStyles w:defLockedState="0" w:defUIPriority="99" w:defSemiHidden="0" w:defUnhideWhenUsed="0" w:defQFormat="0" w:count="375">
     <w:lsdException w:name="Normal" w:uiPriority="0" w:qFormat="1"/>
     <w:lsdException w:name="heading 1" w:uiPriority="9" w:qFormat="1"/>
     <w:lsdException w:name="heading 2" w:semiHidden="1" w:uiPriority="9" w:unhideWhenUsed="1" w:qFormat="1"/>
@@ -1906,6 +1971,7 @@
     <w:lsdException w:name="Mention" w:semiHidden="1" w:unhideWhenUsed="1"/>
     <w:lsdException w:name="Smart Hyperlink" w:semiHidden="1" w:unhideWhenUsed="1"/>
     <w:lsdException w:name="Hashtag" w:semiHidden="1" w:unhideWhenUsed="1"/>
+    <w:lsdException w:name="Unresolved Mention" w:semiHidden="1" w:unhideWhenUsed="1"/>
   </w:latentStyles>
   <w:style w:type="paragraph" w:default="1" w:styleId="Normal">
     <w:name w:val="Normal"/>
@@ -2625,6 +2691,18 @@
     <w:rsid w:val="001B519D"/>
     <w:rPr>
       <w:color w:val="2B579A"/>
+      <w:shd w:val="clear" w:color="auto" w:fill="E6E6E6"/>
+    </w:rPr>
+  </w:style>
+  <w:style w:type="character" w:styleId="UnresolvedMention">
+    <w:name w:val="Unresolved Mention"/>
+    <w:basedOn w:val="DefaultParagraphFont"/>
+    <w:uiPriority w:val="99"/>
+    <w:semiHidden/>
+    <w:unhideWhenUsed/>
+    <w:rsid w:val="0098351C"/>
+    <w:rPr>
+      <w:color w:val="808080"/>
       <w:shd w:val="clear" w:color="auto" w:fill="E6E6E6"/>
     </w:rPr>
   </w:style>
@@ -2897,7 +2975,7 @@
 </file>
 
 <file path=customXml/itemProps1.xml><?xml version="1.0" encoding="utf-8"?>
-<ds:datastoreItem xmlns:ds="http://schemas.openxmlformats.org/officeDocument/2006/customXml" ds:itemID="{42A2F098-3E63-49C9-90ED-4F6D345B99A3}">
+<ds:datastoreItem xmlns:ds="http://schemas.openxmlformats.org/officeDocument/2006/customXml" ds:itemID="{1CC526B2-DC67-477A-880E-BAF77F821F2C}">
   <ds:schemaRefs>
     <ds:schemaRef ds:uri="http://schemas.openxmlformats.org/officeDocument/2006/bibliography"/>
   </ds:schemaRefs>

</xml_diff>